<commit_message>
updated proposal and docs
</commit_message>
<xml_diff>
--- a/docs/FESC-Reasearch-Plan.docx
+++ b/docs/FESC-Reasearch-Plan.docx
@@ -573,15 +573,81 @@
           <w:sz w:val="24"/>
           <w:szCs w:val="24"/>
         </w:rPr>
-        <w:t xml:space="preserve"> to generate a site map so that I can easi</w:t>
-      </w:r>
-      <w:r>
-        <w:rPr>
-          <w:rFonts w:cstheme="minorHAnsi"/>
-          <w:sz w:val="24"/>
-          <w:szCs w:val="24"/>
-        </w:rPr>
-        <w:t>ly view the pages and sub-pages all at once.</w:t>
+        <w:t xml:space="preserve"> to generate a site map so that I can easily view the pages and sub-pages all at once.</w:t>
+      </w:r>
+      <w:r>
+        <w:rPr>
+          <w:rFonts w:cstheme="minorHAnsi"/>
+          <w:sz w:val="24"/>
+          <w:szCs w:val="24"/>
+        </w:rPr>
+        <w:t xml:space="preserve"> </w:t>
+      </w:r>
+    </w:p>
+    <w:p>
+      <w:pPr>
+        <w:rPr>
+          <w:rFonts w:cstheme="minorHAnsi"/>
+          <w:sz w:val="24"/>
+          <w:szCs w:val="24"/>
+        </w:rPr>
+      </w:pPr>
+    </w:p>
+    <w:p>
+      <w:pPr>
+        <w:rPr>
+          <w:rFonts w:cstheme="minorHAnsi"/>
+          <w:sz w:val="24"/>
+          <w:szCs w:val="24"/>
+        </w:rPr>
+      </w:pPr>
+      <w:r>
+        <w:rPr>
+          <w:rFonts w:cstheme="minorHAnsi"/>
+          <w:sz w:val="24"/>
+          <w:szCs w:val="24"/>
+        </w:rPr>
+        <w:t xml:space="preserve">Reference: </w:t>
+      </w:r>
+      <w:proofErr w:type="spellStart"/>
+      <w:r>
+        <w:rPr>
+          <w:rFonts w:cstheme="minorHAnsi"/>
+          <w:sz w:val="24"/>
+          <w:szCs w:val="24"/>
+          <w:u w:val="single"/>
+        </w:rPr>
+        <w:t>fesc</w:t>
+      </w:r>
+      <w:proofErr w:type="spellEnd"/>
+      <w:r>
+        <w:rPr>
+          <w:rFonts w:cstheme="minorHAnsi"/>
+          <w:sz w:val="24"/>
+          <w:szCs w:val="24"/>
+          <w:u w:val="single"/>
+        </w:rPr>
+        <w:t>-project-proposal\</w:t>
+      </w:r>
+      <w:proofErr w:type="spellStart"/>
+      <w:r>
+        <w:rPr>
+          <w:rFonts w:cstheme="minorHAnsi"/>
+          <w:sz w:val="24"/>
+          <w:szCs w:val="24"/>
+          <w:u w:val="single"/>
+        </w:rPr>
+        <w:t>fesc</w:t>
+      </w:r>
+      <w:proofErr w:type="spellEnd"/>
+      <w:r>
+        <w:rPr>
+          <w:rFonts w:cstheme="minorHAnsi"/>
+          <w:sz w:val="24"/>
+          <w:szCs w:val="24"/>
+          <w:u w:val="single"/>
+        </w:rPr>
+        <w:t xml:space="preserve">-sitemap\sitemap.html </w:t>
       </w:r>
     </w:p>
     <w:p>
@@ -612,16 +678,7 @@
           <w:sz w:val="24"/>
           <w:szCs w:val="24"/>
         </w:rPr>
-        <w:t>Pages indexed:</w:t>
-      </w:r>
-      <w:r>
-        <w:rPr>
-          <w:rFonts w:eastAsia="Times New Roman" w:cstheme="minorHAnsi"/>
-          <w:color w:val="333333"/>
-          <w:sz w:val="24"/>
-          <w:szCs w:val="24"/>
-        </w:rPr>
-        <w:t xml:space="preserve"> </w:t>
+        <w:t xml:space="preserve">Pages indexed: </w:t>
       </w:r>
       <w:r>
         <w:rPr>
@@ -664,18 +721,7 @@
           <w:sz w:val="24"/>
           <w:szCs w:val="24"/>
         </w:rPr>
-        <w:t xml:space="preserve"> </w:t>
-      </w:r>
-      <w:r>
-        <w:rPr>
-          <w:rFonts w:eastAsia="Times New Roman" w:cstheme="minorHAnsi"/>
-          <w:b/>
-          <w:bCs/>
-          <w:color w:val="333333"/>
-          <w:sz w:val="24"/>
-          <w:szCs w:val="24"/>
-        </w:rPr>
-        <w:t>10.99Mb</w:t>
+        <w:t xml:space="preserve"> 10.99Mb</w:t>
       </w:r>
     </w:p>
     <w:p>
@@ -696,16 +742,7 @@
           <w:sz w:val="24"/>
           <w:szCs w:val="24"/>
         </w:rPr>
-        <w:t>Broken links:</w:t>
-      </w:r>
-      <w:r>
-        <w:rPr>
-          <w:rFonts w:eastAsia="Times New Roman" w:cstheme="minorHAnsi"/>
-          <w:color w:val="333333"/>
-          <w:sz w:val="24"/>
-          <w:szCs w:val="24"/>
-        </w:rPr>
-        <w:t xml:space="preserve"> </w:t>
+        <w:t xml:space="preserve">Broken links: </w:t>
       </w:r>
       <w:r>
         <w:rPr>
@@ -777,81 +814,33 @@
           <w:sz w:val="24"/>
           <w:szCs w:val="24"/>
         </w:rPr>
-        <w:t xml:space="preserve"> Out of date content that go back as far as 2009 which</w:t>
-      </w:r>
-      <w:r>
-        <w:rPr>
-          <w:rFonts w:cstheme="minorHAnsi"/>
-          <w:sz w:val="24"/>
-          <w:szCs w:val="24"/>
-        </w:rPr>
-        <w:t xml:space="preserve"> can</w:t>
-      </w:r>
-      <w:r>
-        <w:rPr>
-          <w:rFonts w:cstheme="minorHAnsi"/>
-          <w:sz w:val="24"/>
-          <w:szCs w:val="24"/>
-        </w:rPr>
-        <w:t xml:space="preserve"> probably</w:t>
-      </w:r>
-      <w:r>
-        <w:rPr>
-          <w:rFonts w:cstheme="minorHAnsi"/>
-          <w:sz w:val="24"/>
-          <w:szCs w:val="24"/>
-        </w:rPr>
-        <w:t xml:space="preserve"> be delete or archived. Based on the sitemap generator there are about 500 pages and documents.</w:t>
-      </w:r>
-      <w:r>
-        <w:rPr>
-          <w:rFonts w:cstheme="minorHAnsi"/>
-          <w:sz w:val="24"/>
-          <w:szCs w:val="24"/>
-        </w:rPr>
-        <w:t xml:space="preserve"> Some duplicated links and/or titles on pages and also on search results.</w:t>
-      </w:r>
-    </w:p>
-    <w:p>
-      <w:pPr>
-        <w:rPr>
-          <w:rFonts w:cstheme="minorHAnsi"/>
-          <w:sz w:val="24"/>
-          <w:szCs w:val="24"/>
-        </w:rPr>
-      </w:pPr>
-    </w:p>
-    <w:p>
-      <w:pPr>
-        <w:rPr>
-          <w:rFonts w:cstheme="minorHAnsi"/>
-          <w:sz w:val="24"/>
-          <w:szCs w:val="24"/>
-        </w:rPr>
-      </w:pPr>
-      <w:r>
-        <w:rPr>
-          <w:rFonts w:cstheme="minorHAnsi"/>
-          <w:sz w:val="24"/>
-          <w:szCs w:val="24"/>
-        </w:rPr>
-        <w:t xml:space="preserve">A lot of PDF documents, which loads just </w:t>
-      </w:r>
-      <w:r>
-        <w:rPr>
-          <w:rFonts w:cstheme="minorHAnsi"/>
-          <w:sz w:val="24"/>
-          <w:szCs w:val="24"/>
-        </w:rPr>
-        <w:t xml:space="preserve">fine, but could have use mobile </w:t>
-      </w:r>
-      <w:r>
-        <w:rPr>
-          <w:rFonts w:cstheme="minorHAnsi"/>
-          <w:sz w:val="24"/>
-          <w:szCs w:val="24"/>
-        </w:rPr>
-        <w:t>first design for better viewing on devices.</w:t>
+        <w:t xml:space="preserve"> Out of date content that go back as far as 2009 which can probably be delete or archived. Based on the sitemap generator there are about 500 pages and documents. Some duplicated links and/or titles on pages and also on search results.</w:t>
+      </w:r>
+    </w:p>
+    <w:p>
+      <w:pPr>
+        <w:rPr>
+          <w:rFonts w:cstheme="minorHAnsi"/>
+          <w:sz w:val="24"/>
+          <w:szCs w:val="24"/>
+        </w:rPr>
+      </w:pPr>
+    </w:p>
+    <w:p>
+      <w:pPr>
+        <w:rPr>
+          <w:rFonts w:cstheme="minorHAnsi"/>
+          <w:sz w:val="24"/>
+          <w:szCs w:val="24"/>
+        </w:rPr>
+      </w:pPr>
+      <w:r>
+        <w:rPr>
+          <w:rFonts w:cstheme="minorHAnsi"/>
+          <w:sz w:val="24"/>
+          <w:szCs w:val="24"/>
+        </w:rPr>
+        <w:t>A lot of PDF documents, which loads just fine, but could have use mobile first design for better viewing on devices.</w:t>
       </w:r>
       <w:r>
         <w:rPr>
@@ -886,15 +875,7 @@
           <w:sz w:val="24"/>
           <w:szCs w:val="24"/>
         </w:rPr>
-        <w:t>Main top navigation and sub left menu has inconsistent look and feel</w:t>
-      </w:r>
-      <w:r>
-        <w:rPr>
-          <w:rFonts w:cstheme="minorHAnsi"/>
-          <w:sz w:val="24"/>
-          <w:szCs w:val="24"/>
-        </w:rPr>
-        <w:t xml:space="preserve"> as </w:t>
+        <w:t xml:space="preserve">Main top navigation and sub left menu has inconsistent look and feel as </w:t>
       </w:r>
       <w:r>
         <w:rPr>
@@ -1267,6 +1248,7 @@
       <w:r>
         <w:rPr>
           <w:rFonts w:cstheme="minorHAnsi"/>
+          <w:noProof/>
           <w:sz w:val="24"/>
           <w:szCs w:val="24"/>
         </w:rPr>
@@ -1444,6 +1426,7 @@
       <w:r>
         <w:rPr>
           <w:rFonts w:cstheme="minorHAnsi"/>
+          <w:noProof/>
           <w:sz w:val="24"/>
           <w:szCs w:val="24"/>
         </w:rPr>
@@ -1727,7 +1710,10 @@
         <w:t>evice support necessary</w:t>
       </w:r>
     </w:p>
-    <w:p/>
+    <w:p>
+      <w:bookmarkStart w:id="0" w:name="_GoBack"/>
+    </w:p>
+    <w:bookmarkEnd w:id="0"/>
     <w:p>
       <w:pPr>
         <w:rPr>
@@ -1920,6 +1906,32 @@
           <w:sz w:val="24"/>
           <w:szCs w:val="24"/>
         </w:rPr>
+        <w:t>Archive/Delete out of date or irrelevant content.</w:t>
+      </w:r>
+    </w:p>
+    <w:p>
+      <w:pPr>
+        <w:rPr>
+          <w:rFonts w:cstheme="minorHAnsi"/>
+          <w:sz w:val="24"/>
+          <w:szCs w:val="24"/>
+        </w:rPr>
+      </w:pPr>
+    </w:p>
+    <w:p>
+      <w:pPr>
+        <w:rPr>
+          <w:rFonts w:cstheme="minorHAnsi"/>
+          <w:sz w:val="24"/>
+          <w:szCs w:val="24"/>
+        </w:rPr>
+      </w:pPr>
+      <w:r>
+        <w:rPr>
+          <w:rFonts w:cstheme="minorHAnsi"/>
+          <w:sz w:val="24"/>
+          <w:szCs w:val="24"/>
+        </w:rPr>
         <w:t xml:space="preserve">Though </w:t>
       </w:r>
       <w:r>
@@ -1972,23 +1984,37 @@
         </w:rPr>
         <w:t xml:space="preserve">Move the image slideshow probably just below the navigation, and possibly add a description for each image as they change. More carousel </w:t>
       </w:r>
-      <w:proofErr w:type="gramStart"/>
-      <w:r>
-        <w:rPr>
-          <w:rFonts w:cstheme="minorHAnsi"/>
-          <w:sz w:val="24"/>
-          <w:szCs w:val="24"/>
-        </w:rPr>
-        <w:t>like, that</w:t>
-      </w:r>
-      <w:proofErr w:type="gramEnd"/>
-      <w:r>
-        <w:rPr>
-          <w:rFonts w:cstheme="minorHAnsi"/>
-          <w:sz w:val="24"/>
-          <w:szCs w:val="24"/>
-        </w:rPr>
-        <w:t xml:space="preserve"> can also include news or events.</w:t>
+      <w:r>
+        <w:rPr>
+          <w:rFonts w:cstheme="minorHAnsi"/>
+          <w:sz w:val="24"/>
+          <w:szCs w:val="24"/>
+        </w:rPr>
+        <w:t>like, which</w:t>
+      </w:r>
+      <w:r>
+        <w:rPr>
+          <w:rFonts w:cstheme="minorHAnsi"/>
+          <w:sz w:val="24"/>
+          <w:szCs w:val="24"/>
+        </w:rPr>
+        <w:t xml:space="preserve"> can also include</w:t>
+      </w:r>
+      <w:r>
+        <w:rPr>
+          <w:rFonts w:cstheme="minorHAnsi"/>
+          <w:sz w:val="24"/>
+          <w:szCs w:val="24"/>
+        </w:rPr>
+        <w:t xml:space="preserve"> related</w:t>
+      </w:r>
+      <w:r>
+        <w:rPr>
+          <w:rFonts w:cstheme="minorHAnsi"/>
+          <w:sz w:val="24"/>
+          <w:szCs w:val="24"/>
+        </w:rPr>
+        <w:t xml:space="preserve"> news or events.</w:t>
       </w:r>
     </w:p>
     <w:p>
@@ -2176,17 +2202,7 @@
           <w:sz w:val="24"/>
           <w:szCs w:val="24"/>
         </w:rPr>
-        <w:t xml:space="preserve">Add some social forum </w:t>
-      </w:r>
-      <w:bookmarkStart w:id="0" w:name="_GoBack"/>
-      <w:r>
-        <w:rPr>
-          <w:rFonts w:eastAsia="Times New Roman" w:cstheme="minorHAnsi"/>
-          <w:color w:val="262626"/>
-          <w:sz w:val="24"/>
-          <w:szCs w:val="24"/>
-        </w:rPr>
-        <w:t>for all users to collaborate and share.</w:t>
+        <w:t>Add some social forum for all users to collaborate and share.</w:t>
       </w:r>
     </w:p>
     <w:p>
@@ -2207,9 +2223,9 @@
           <w:sz w:val="24"/>
           <w:szCs w:val="24"/>
         </w:rPr>
-        <w:t xml:space="preserve">Research more </w:t>
-      </w:r>
-      <w:bookmarkEnd w:id="0"/>
+        <w:lastRenderedPageBreak/>
+        <w:t xml:space="preserve">Research more on the user side, if you browse all the partnering university websites, </w:t>
+      </w:r>
       <w:r>
         <w:rPr>
           <w:rFonts w:eastAsia="Times New Roman" w:cstheme="minorHAnsi"/>
@@ -2217,7 +2233,7 @@
           <w:sz w:val="24"/>
           <w:szCs w:val="24"/>
         </w:rPr>
-        <w:t xml:space="preserve">on the user side, if you browse all the partnering university websites, so much more modern and responsive. </w:t>
+        <w:t xml:space="preserve">they are </w:t>
       </w:r>
       <w:r>
         <w:rPr>
@@ -2226,7 +2242,7 @@
           <w:sz w:val="24"/>
           <w:szCs w:val="24"/>
         </w:rPr>
-        <w:t>Check on how university student</w:t>
+        <w:t>so much more modern and responsive.</w:t>
       </w:r>
       <w:r>
         <w:rPr>
@@ -2235,6 +2251,24 @@
           <w:sz w:val="24"/>
           <w:szCs w:val="24"/>
         </w:rPr>
+        <w:t xml:space="preserve"> Investigate</w:t>
+      </w:r>
+      <w:r>
+        <w:rPr>
+          <w:rFonts w:eastAsia="Times New Roman" w:cstheme="minorHAnsi"/>
+          <w:color w:val="262626"/>
+          <w:sz w:val="24"/>
+          <w:szCs w:val="24"/>
+        </w:rPr>
+        <w:t xml:space="preserve"> on how university student</w:t>
+      </w:r>
+      <w:r>
+        <w:rPr>
+          <w:rFonts w:eastAsia="Times New Roman" w:cstheme="minorHAnsi"/>
+          <w:color w:val="262626"/>
+          <w:sz w:val="24"/>
+          <w:szCs w:val="24"/>
+        </w:rPr>
         <w:t>s</w:t>
       </w:r>
       <w:r>
@@ -2289,17 +2323,7 @@
           <w:sz w:val="24"/>
           <w:szCs w:val="24"/>
         </w:rPr>
-        <w:t xml:space="preserve">Maybe take ideas from those </w:t>
-      </w:r>
-      <w:r>
-        <w:rPr>
-          <w:rFonts w:eastAsia="Times New Roman" w:cstheme="minorHAnsi"/>
-          <w:color w:val="262626"/>
-          <w:sz w:val="24"/>
-          <w:szCs w:val="24"/>
-        </w:rPr>
-        <w:lastRenderedPageBreak/>
-        <w:t>site</w:t>
+        <w:t>Maybe take ideas from those site</w:t>
       </w:r>
       <w:r>
         <w:rPr>
@@ -5782,6 +5806,15 @@
 </file>
 
 <file path=customXml/item1.xml><?xml version="1.0" encoding="utf-8"?>
+<?mso-contentType ?>
+<FormTemplates xmlns="http://schemas.microsoft.com/sharepoint/v3/contenttype/forms">
+  <Display>DocumentLibraryForm</Display>
+  <Edit>AssetEditForm</Edit>
+  <New>DocumentLibraryForm</New>
+</FormTemplates>
+</file>
+
+<file path=customXml/item2.xml><?xml version="1.0" encoding="utf-8"?>
 <p:properties xmlns:p="http://schemas.microsoft.com/office/2006/metadata/properties" xmlns:xsi="http://www.w3.org/2001/XMLSchema-instance" xmlns:pc="http://schemas.microsoft.com/office/infopath/2007/PartnerControls">
   <documentManagement>
     <LocLastLocAttemptVersionTypeLookup xmlns="4873beb7-5857-4685-be1f-d57550cc96cc" xsi:nil="true"/>
@@ -5915,15 +5948,6 @@
     <UANotes xmlns="4873beb7-5857-4685-be1f-d57550cc96cc" xsi:nil="true"/>
   </documentManagement>
 </p:properties>
-</file>
-
-<file path=customXml/item2.xml><?xml version="1.0" encoding="utf-8"?>
-<?mso-contentType ?>
-<FormTemplates xmlns="http://schemas.microsoft.com/sharepoint/v3/contenttype/forms">
-  <Display>DocumentLibraryForm</Display>
-  <Edit>AssetEditForm</Edit>
-  <New>DocumentLibraryForm</New>
-</FormTemplates>
 </file>
 
 <file path=customXml/item3.xml><?xml version="1.0" encoding="utf-8"?>
@@ -6971,19 +6995,19 @@
 </file>
 
 <file path=customXml/itemProps1.xml><?xml version="1.0" encoding="utf-8"?>
+<ds:datastoreItem xmlns:ds="http://schemas.openxmlformats.org/officeDocument/2006/customXml" ds:itemID="{C01C3C56-10DB-49F7-B061-44D8728D078A}">
+  <ds:schemaRefs>
+    <ds:schemaRef ds:uri="http://schemas.microsoft.com/sharepoint/v3/contenttype/forms"/>
+  </ds:schemaRefs>
+</ds:datastoreItem>
+</file>
+
+<file path=customXml/itemProps2.xml><?xml version="1.0" encoding="utf-8"?>
 <ds:datastoreItem xmlns:ds="http://schemas.openxmlformats.org/officeDocument/2006/customXml" ds:itemID="{7FBDB1CC-CEFB-4E46-8174-1F0AA0D30B24}">
   <ds:schemaRefs>
     <ds:schemaRef ds:uri="http://schemas.microsoft.com/office/2006/metadata/properties"/>
     <ds:schemaRef ds:uri="http://schemas.microsoft.com/office/infopath/2007/PartnerControls"/>
     <ds:schemaRef ds:uri="4873beb7-5857-4685-be1f-d57550cc96cc"/>
-  </ds:schemaRefs>
-</ds:datastoreItem>
-</file>
-
-<file path=customXml/itemProps2.xml><?xml version="1.0" encoding="utf-8"?>
-<ds:datastoreItem xmlns:ds="http://schemas.openxmlformats.org/officeDocument/2006/customXml" ds:itemID="{C01C3C56-10DB-49F7-B061-44D8728D078A}">
-  <ds:schemaRefs>
-    <ds:schemaRef ds:uri="http://schemas.microsoft.com/sharepoint/v3/contenttype/forms"/>
   </ds:schemaRefs>
 </ds:datastoreItem>
 </file>
@@ -7007,7 +7031,7 @@
 </file>
 
 <file path=customXml/itemProps4.xml><?xml version="1.0" encoding="utf-8"?>
-<ds:datastoreItem xmlns:ds="http://schemas.openxmlformats.org/officeDocument/2006/customXml" ds:itemID="{A92B40AF-898B-4995-A883-CA09A6326DFA}">
+<ds:datastoreItem xmlns:ds="http://schemas.openxmlformats.org/officeDocument/2006/customXml" ds:itemID="{246E1B79-F1A0-43A2-87E3-1FFECFF21024}">
   <ds:schemaRefs>
     <ds:schemaRef ds:uri="http://schemas.openxmlformats.org/officeDocument/2006/bibliography"/>
   </ds:schemaRefs>

</xml_diff>